<commit_message>
Added text on contributions.
</commit_message>
<xml_diff>
--- a/coauthor-statements/interactive_dirsss.docx
+++ b/coauthor-statements/interactive_dirsss.docx
@@ -706,10 +706,10 @@
         <w:tblStyle w:val="TableGrid"/>
         <w:tblW w:w="11057" w:type="dxa"/>
         <w:jc w:val="left"/>
-        <w:tblInd w:w="-1423" w:type="dxa"/>
+        <w:tblInd w:w="-1428" w:type="dxa"/>
         <w:tblCellMar>
           <w:top w:w="0" w:type="dxa"/>
-          <w:left w:w="108" w:type="dxa"/>
+          <w:left w:w="103" w:type="dxa"/>
           <w:bottom w:w="0" w:type="dxa"/>
           <w:right w:w="108" w:type="dxa"/>
         </w:tblCellMar>
@@ -728,7 +728,7 @@
             <w:tcBorders/>
             <w:shd w:color="auto" w:fill="538135" w:themeFill="accent6" w:themeFillShade="bf" w:val="clear"/>
             <w:tcMar>
-              <w:left w:w="108" w:type="dxa"/>
+              <w:left w:w="103" w:type="dxa"/>
             </w:tcMar>
           </w:tcPr>
           <w:p>
@@ -763,7 +763,7 @@
             <w:tcBorders/>
             <w:shd w:fill="auto" w:val="clear"/>
             <w:tcMar>
-              <w:left w:w="108" w:type="dxa"/>
+              <w:left w:w="103" w:type="dxa"/>
             </w:tcMar>
           </w:tcPr>
           <w:p>
@@ -797,7 +797,7 @@
             <w:tcBorders/>
             <w:shd w:color="auto" w:fill="538135" w:themeFill="accent6" w:themeFillShade="bf" w:val="clear"/>
             <w:tcMar>
-              <w:left w:w="108" w:type="dxa"/>
+              <w:left w:w="103" w:type="dxa"/>
             </w:tcMar>
           </w:tcPr>
           <w:p>
@@ -832,7 +832,7 @@
             <w:tcBorders/>
             <w:shd w:color="auto" w:fill="auto" w:val="clear"/>
             <w:tcMar>
-              <w:left w:w="108" w:type="dxa"/>
+              <w:left w:w="103" w:type="dxa"/>
             </w:tcMar>
           </w:tcPr>
           <w:p>
@@ -871,7 +871,7 @@
             <w:tcBorders/>
             <w:shd w:color="auto" w:fill="538135" w:themeFill="accent6" w:themeFillShade="bf" w:val="clear"/>
             <w:tcMar>
-              <w:left w:w="108" w:type="dxa"/>
+              <w:left w:w="103" w:type="dxa"/>
             </w:tcMar>
           </w:tcPr>
           <w:p>
@@ -906,7 +906,7 @@
             <w:tcBorders/>
             <w:shd w:fill="auto" w:val="clear"/>
             <w:tcMar>
-              <w:left w:w="108" w:type="dxa"/>
+              <w:left w:w="103" w:type="dxa"/>
             </w:tcMar>
           </w:tcPr>
           <w:p>
@@ -945,7 +945,7 @@
             <w:tcBorders/>
             <w:shd w:color="auto" w:fill="538135" w:themeFill="accent6" w:themeFillShade="bf" w:val="clear"/>
             <w:tcMar>
-              <w:left w:w="108" w:type="dxa"/>
+              <w:left w:w="103" w:type="dxa"/>
             </w:tcMar>
           </w:tcPr>
           <w:p>
@@ -980,7 +980,7 @@
             <w:tcBorders/>
             <w:shd w:fill="auto" w:val="clear"/>
             <w:tcMar>
-              <w:left w:w="108" w:type="dxa"/>
+              <w:left w:w="103" w:type="dxa"/>
             </w:tcMar>
           </w:tcPr>
           <w:p>
@@ -997,15 +997,8 @@
               </w:rPr>
             </w:pPr>
             <w:r>
-              <w:rPr>
-                <w:rFonts w:eastAsia="" w:eastAsiaTheme="minorEastAsia"/>
-                <w:b w:val="false"/>
-                <w:bCs w:val="false"/>
-                <w:szCs w:val="24"/>
-                <w:lang w:val="en-US"/>
-              </w:rPr>
               <w:drawing>
-                <wp:anchor behindDoc="1" distT="0" distB="0" distL="0" distR="0" simplePos="0" locked="0" layoutInCell="1" allowOverlap="1" relativeHeight="6">
+                <wp:anchor behindDoc="0" distT="0" distB="0" distL="0" distR="0" simplePos="0" locked="0" layoutInCell="1" allowOverlap="1" relativeHeight="3">
                   <wp:simplePos x="0" y="0"/>
                   <wp:positionH relativeFrom="column">
                     <wp:posOffset>1754505</wp:posOffset>
@@ -1015,7 +1008,7 @@
                   </wp:positionV>
                   <wp:extent cx="1834515" cy="970915"/>
                   <wp:effectExtent l="0" t="0" r="0" b="0"/>
-                  <wp:wrapNone/>
+                  <wp:wrapSquare wrapText="bothSides"/>
                   <wp:docPr id="1" name="Image1" descr=""/>
                   <wp:cNvGraphicFramePr>
                     <a:graphicFrameLocks xmlns:a="http://schemas.openxmlformats.org/drawingml/2006/main" noChangeAspect="1"/>
@@ -1058,7 +1051,40 @@
                 <w:szCs w:val="24"/>
                 <w:lang w:val="en-US"/>
               </w:rPr>
-              <w:t>ALESSANDRO DAL CORSO</w:t>
+              <w:t>A</w:t>
+            </w:r>
+            <w:r>
+              <w:rPr>
+                <w:rFonts w:eastAsia="" w:eastAsiaTheme="minorEastAsia"/>
+                <w:b w:val="false"/>
+                <w:bCs w:val="false"/>
+                <w:szCs w:val="24"/>
+                <w:lang w:val="en-US"/>
+              </w:rPr>
+              <w:t>LESSANDRO DAL CORSO</w:t>
+            </w:r>
+          </w:p>
+          <w:p>
+            <w:pPr>
+              <w:pStyle w:val="Normal"/>
+              <w:spacing w:lineRule="auto" w:line="240" w:before="0" w:after="0"/>
+              <w:rPr>
+                <w:rFonts w:eastAsia="" w:eastAsiaTheme="minorEastAsia"/>
+                <w:b w:val="false"/>
+                <w:b w:val="false"/>
+                <w:bCs w:val="false"/>
+                <w:szCs w:val="24"/>
+                <w:lang w:val="en-US"/>
+              </w:rPr>
+            </w:pPr>
+            <w:r>
+              <w:rPr>
+                <w:rFonts w:eastAsia="" w:eastAsiaTheme="minorEastAsia"/>
+                <w:b w:val="false"/>
+                <w:bCs w:val="false"/>
+                <w:szCs w:val="24"/>
+                <w:lang w:val="en-US"/>
+              </w:rPr>
             </w:r>
           </w:p>
           <w:p>
@@ -1165,7 +1191,7 @@
             <w:tcBorders/>
             <w:shd w:color="auto" w:fill="538135" w:themeFill="accent6" w:themeFillShade="bf" w:val="clear"/>
             <w:tcMar>
-              <w:left w:w="108" w:type="dxa"/>
+              <w:left w:w="103" w:type="dxa"/>
             </w:tcMar>
           </w:tcPr>
           <w:p>
@@ -1200,7 +1226,7 @@
             <w:tcBorders/>
             <w:shd w:color="auto" w:fill="auto" w:val="clear"/>
             <w:tcMar>
-              <w:left w:w="108" w:type="dxa"/>
+              <w:left w:w="103" w:type="dxa"/>
             </w:tcMar>
           </w:tcPr>
           <w:p>
@@ -1237,7 +1263,7 @@
             <w:tcBorders/>
             <w:shd w:color="auto" w:fill="538135" w:themeFill="accent6" w:themeFillShade="bf" w:val="clear"/>
             <w:tcMar>
-              <w:left w:w="108" w:type="dxa"/>
+              <w:left w:w="103" w:type="dxa"/>
             </w:tcMar>
           </w:tcPr>
           <w:p>
@@ -1270,7 +1296,7 @@
             <w:tcBorders/>
             <w:shd w:fill="auto" w:val="clear"/>
             <w:tcMar>
-              <w:left w:w="108" w:type="dxa"/>
+              <w:left w:w="103" w:type="dxa"/>
             </w:tcMar>
           </w:tcPr>
           <w:p>
@@ -1319,26 +1345,26 @@
               <w:tblInd w:w="0" w:type="dxa"/>
               <w:tblCellMar>
                 <w:top w:w="0" w:type="dxa"/>
-                <w:left w:w="103" w:type="dxa"/>
+                <w:left w:w="98" w:type="dxa"/>
                 <w:bottom w:w="0" w:type="dxa"/>
                 <w:right w:w="108" w:type="dxa"/>
               </w:tblCellMar>
               <w:tblLook w:val="04a0" w:noVBand="1" w:noHBand="0" w:lastColumn="0" w:firstColumn="1" w:lastRow="0" w:firstRow="1"/>
             </w:tblPr>
             <w:tblGrid>
-              <w:gridCol w:w="3261"/>
+              <w:gridCol w:w="3260"/>
               <w:gridCol w:w="4019"/>
-              <w:gridCol w:w="3636"/>
+              <w:gridCol w:w="3637"/>
             </w:tblGrid>
             <w:tr>
               <w:trPr/>
               <w:tc>
                 <w:tcPr>
-                  <w:tcW w:w="3261" w:type="dxa"/>
+                  <w:tcW w:w="3260" w:type="dxa"/>
                   <w:tcBorders/>
                   <w:shd w:fill="auto" w:val="clear"/>
                   <w:tcMar>
-                    <w:left w:w="103" w:type="dxa"/>
+                    <w:left w:w="98" w:type="dxa"/>
                   </w:tcMar>
                 </w:tcPr>
                 <w:p>
@@ -1386,7 +1412,7 @@
                   <w:tcBorders/>
                   <w:shd w:fill="auto" w:val="clear"/>
                   <w:tcMar>
-                    <w:left w:w="103" w:type="dxa"/>
+                    <w:left w:w="98" w:type="dxa"/>
                   </w:tcMar>
                 </w:tcPr>
                 <w:p>
@@ -1445,11 +1471,11 @@
               </w:tc>
               <w:tc>
                 <w:tcPr>
-                  <w:tcW w:w="3636" w:type="dxa"/>
+                  <w:tcW w:w="3637" w:type="dxa"/>
                   <w:tcBorders/>
                   <w:shd w:fill="auto" w:val="clear"/>
                   <w:tcMar>
-                    <w:left w:w="103" w:type="dxa"/>
+                    <w:left w:w="98" w:type="dxa"/>
                   </w:tcMar>
                 </w:tcPr>
                 <w:p>
@@ -1489,11 +1515,11 @@
               <w:trPr/>
               <w:tc>
                 <w:tcPr>
-                  <w:tcW w:w="3261" w:type="dxa"/>
+                  <w:tcW w:w="3260" w:type="dxa"/>
                   <w:tcBorders/>
                   <w:shd w:fill="auto" w:val="clear"/>
                   <w:tcMar>
-                    <w:left w:w="103" w:type="dxa"/>
+                    <w:left w:w="98" w:type="dxa"/>
                   </w:tcMar>
                 </w:tcPr>
                 <w:p>
@@ -1604,13 +1630,18 @@
                   </w:tcBorders>
                   <w:shd w:fill="auto" w:val="clear"/>
                   <w:tcMar>
-                    <w:left w:w="103" w:type="dxa"/>
+                    <w:left w:w="98" w:type="dxa"/>
                   </w:tcMar>
                 </w:tcPr>
                 <w:p>
                   <w:pPr>
                     <w:pStyle w:val="Default"/>
-                    <w:spacing w:lineRule="auto" w:line="240" w:before="0" w:after="0"/>
+                    <w:numPr>
+                      <w:ilvl w:val="0"/>
+                      <w:numId w:val="0"/>
+                    </w:numPr>
+                    <w:spacing w:lineRule="auto" w:line="240" w:before="0" w:after="0"/>
+                    <w:ind w:left="720" w:hanging="0"/>
                     <w:rPr>
                       <w:rFonts w:ascii="Calibri" w:hAnsi="Calibri" w:eastAsia="" w:cs="Calibri" w:eastAsiaTheme="minorEastAsia"/>
                       <w:sz w:val="22"/>
@@ -1718,7 +1749,7 @@
               </w:tc>
               <w:tc>
                 <w:tcPr>
-                  <w:tcW w:w="3636" w:type="dxa"/>
+                  <w:tcW w:w="3637" w:type="dxa"/>
                   <w:tcBorders>
                     <w:top w:val="single" w:sz="4" w:space="0" w:color="00000A"/>
                     <w:left w:val="single" w:sz="4" w:space="0" w:color="00000A"/>
@@ -1729,12 +1760,16 @@
                   </w:tcBorders>
                   <w:shd w:fill="auto" w:val="clear"/>
                   <w:tcMar>
-                    <w:left w:w="103" w:type="dxa"/>
+                    <w:left w:w="98" w:type="dxa"/>
                   </w:tcMar>
                 </w:tcPr>
                 <w:p>
                   <w:pPr>
                     <w:pStyle w:val="Default"/>
+                    <w:numPr>
+                      <w:ilvl w:val="0"/>
+                      <w:numId w:val="2"/>
+                    </w:numPr>
                     <w:spacing w:lineRule="auto" w:line="240" w:before="0" w:after="0"/>
                     <w:rPr>
                       <w:rFonts w:ascii="Calibri" w:hAnsi="Calibri" w:eastAsia="" w:cs="Calibri" w:eastAsiaTheme="minorEastAsia"/>
@@ -1748,6 +1783,7 @@
                       <w:sz w:val="22"/>
                       <w:szCs w:val="24"/>
                     </w:rPr>
+                    <w:t>General idea, formulation of the rendering technique</w:t>
                   </w:r>
                 </w:p>
               </w:tc>
@@ -1756,7 +1792,7 @@
               <w:trPr/>
               <w:tc>
                 <w:tcPr>
-                  <w:tcW w:w="3261" w:type="dxa"/>
+                  <w:tcW w:w="3260" w:type="dxa"/>
                   <w:tcBorders>
                     <w:top w:val="single" w:sz="4" w:space="0" w:color="00000A"/>
                     <w:left w:val="single" w:sz="4" w:space="0" w:color="00000A"/>
@@ -1767,7 +1803,7 @@
                   </w:tcBorders>
                   <w:shd w:fill="auto" w:val="clear"/>
                   <w:tcMar>
-                    <w:left w:w="103" w:type="dxa"/>
+                    <w:left w:w="98" w:type="dxa"/>
                   </w:tcMar>
                 </w:tcPr>
                 <w:p>
@@ -1878,7 +1914,7 @@
                   </w:tcBorders>
                   <w:shd w:fill="auto" w:val="clear"/>
                   <w:tcMar>
-                    <w:left w:w="103" w:type="dxa"/>
+                    <w:left w:w="98" w:type="dxa"/>
                   </w:tcMar>
                 </w:tcPr>
                 <w:p>
@@ -1992,7 +2028,7 @@
               </w:tc>
               <w:tc>
                 <w:tcPr>
-                  <w:tcW w:w="3636" w:type="dxa"/>
+                  <w:tcW w:w="3637" w:type="dxa"/>
                   <w:tcBorders>
                     <w:top w:val="single" w:sz="4" w:space="0" w:color="00000A"/>
                     <w:left w:val="single" w:sz="4" w:space="0" w:color="00000A"/>
@@ -2003,12 +2039,16 @@
                   </w:tcBorders>
                   <w:shd w:fill="auto" w:val="clear"/>
                   <w:tcMar>
-                    <w:left w:w="103" w:type="dxa"/>
+                    <w:left w:w="98" w:type="dxa"/>
                   </w:tcMar>
                 </w:tcPr>
                 <w:p>
                   <w:pPr>
                     <w:pStyle w:val="Default"/>
+                    <w:numPr>
+                      <w:ilvl w:val="0"/>
+                      <w:numId w:val="3"/>
+                    </w:numPr>
                     <w:spacing w:lineRule="auto" w:line="240" w:before="0" w:after="0"/>
                     <w:rPr>
                       <w:rFonts w:ascii="Calibri" w:hAnsi="Calibri" w:eastAsia="" w:cs="Calibri" w:eastAsiaTheme="minorEastAsia"/>
@@ -2022,6 +2062,30 @@
                       <w:sz w:val="22"/>
                       <w:szCs w:val="24"/>
                     </w:rPr>
+                    <w:t>Implemented rendering engine, plus result generation code.</w:t>
+                  </w:r>
+                </w:p>
+                <w:p>
+                  <w:pPr>
+                    <w:pStyle w:val="Default"/>
+                    <w:numPr>
+                      <w:ilvl w:val="0"/>
+                      <w:numId w:val="3"/>
+                    </w:numPr>
+                    <w:spacing w:lineRule="auto" w:line="240" w:before="0" w:after="0"/>
+                    <w:rPr>
+                      <w:rFonts w:ascii="Calibri" w:hAnsi="Calibri" w:eastAsia="" w:cs="Calibri" w:eastAsiaTheme="minorEastAsia"/>
+                      <w:sz w:val="22"/>
+                      <w:szCs w:val="24"/>
+                    </w:rPr>
+                  </w:pPr>
+                  <w:r>
+                    <w:rPr>
+                      <w:rFonts w:eastAsia="" w:cs="Calibri" w:eastAsiaTheme="minorEastAsia" w:ascii="Calibri" w:hAnsi="Calibri"/>
+                      <w:sz w:val="22"/>
+                      <w:szCs w:val="24"/>
+                    </w:rPr>
+                    <w:t>Implemented various techniques and extensions to the original BSSRDF.</w:t>
                   </w:r>
                 </w:p>
               </w:tc>
@@ -2030,7 +2094,7 @@
               <w:trPr/>
               <w:tc>
                 <w:tcPr>
-                  <w:tcW w:w="3261" w:type="dxa"/>
+                  <w:tcW w:w="3260" w:type="dxa"/>
                   <w:tcBorders>
                     <w:top w:val="single" w:sz="4" w:space="0" w:color="00000A"/>
                     <w:left w:val="single" w:sz="4" w:space="0" w:color="00000A"/>
@@ -2041,7 +2105,7 @@
                   </w:tcBorders>
                   <w:shd w:fill="auto" w:val="clear"/>
                   <w:tcMar>
-                    <w:left w:w="103" w:type="dxa"/>
+                    <w:left w:w="98" w:type="dxa"/>
                   </w:tcMar>
                 </w:tcPr>
                 <w:p>
@@ -2152,7 +2216,7 @@
                   </w:tcBorders>
                   <w:shd w:fill="auto" w:val="clear"/>
                   <w:tcMar>
-                    <w:left w:w="103" w:type="dxa"/>
+                    <w:left w:w="98" w:type="dxa"/>
                   </w:tcMar>
                 </w:tcPr>
                 <w:p>
@@ -2266,7 +2330,7 @@
               </w:tc>
               <w:tc>
                 <w:tcPr>
-                  <w:tcW w:w="3636" w:type="dxa"/>
+                  <w:tcW w:w="3637" w:type="dxa"/>
                   <w:tcBorders>
                     <w:top w:val="single" w:sz="4" w:space="0" w:color="00000A"/>
                     <w:left w:val="single" w:sz="4" w:space="0" w:color="00000A"/>
@@ -2277,12 +2341,16 @@
                   </w:tcBorders>
                   <w:shd w:fill="auto" w:val="clear"/>
                   <w:tcMar>
-                    <w:left w:w="103" w:type="dxa"/>
+                    <w:left w:w="98" w:type="dxa"/>
                   </w:tcMar>
                 </w:tcPr>
                 <w:p>
                   <w:pPr>
                     <w:pStyle w:val="Default"/>
+                    <w:numPr>
+                      <w:ilvl w:val="0"/>
+                      <w:numId w:val="4"/>
+                    </w:numPr>
                     <w:spacing w:lineRule="auto" w:line="240" w:before="0" w:after="0"/>
                     <w:rPr>
                       <w:rFonts w:ascii="Calibri" w:hAnsi="Calibri" w:eastAsia="" w:cs="Calibri" w:eastAsiaTheme="minorEastAsia"/>
@@ -2296,6 +2364,30 @@
                       <w:sz w:val="22"/>
                       <w:szCs w:val="24"/>
                     </w:rPr>
+                    <w:t>Contributed in writing original draft</w:t>
+                  </w:r>
+                </w:p>
+                <w:p>
+                  <w:pPr>
+                    <w:pStyle w:val="Default"/>
+                    <w:numPr>
+                      <w:ilvl w:val="0"/>
+                      <w:numId w:val="4"/>
+                    </w:numPr>
+                    <w:spacing w:lineRule="auto" w:line="240" w:before="0" w:after="0"/>
+                    <w:rPr>
+                      <w:rFonts w:ascii="Calibri" w:hAnsi="Calibri" w:eastAsia="" w:cs="Calibri" w:eastAsiaTheme="minorEastAsia"/>
+                      <w:sz w:val="22"/>
+                      <w:szCs w:val="24"/>
+                    </w:rPr>
+                  </w:pPr>
+                  <w:r>
+                    <w:rPr>
+                      <w:rFonts w:eastAsia="" w:cs="Calibri" w:eastAsiaTheme="minorEastAsia" w:ascii="Calibri" w:hAnsi="Calibri"/>
+                      <w:sz w:val="22"/>
+                      <w:szCs w:val="24"/>
+                    </w:rPr>
+                    <w:t>Contributed to various iterations of writing</w:t>
                   </w:r>
                 </w:p>
               </w:tc>
@@ -2371,7 +2463,7 @@
             </w:tcBorders>
             <w:shd w:color="auto" w:fill="538135" w:themeFill="accent6" w:themeFillShade="bf" w:val="clear"/>
             <w:tcMar>
-              <w:left w:w="108" w:type="dxa"/>
+              <w:left w:w="103" w:type="dxa"/>
             </w:tcMar>
           </w:tcPr>
           <w:p>
@@ -2445,7 +2537,7 @@
             </w:tcBorders>
             <w:shd w:fill="auto" w:val="clear"/>
             <w:tcMar>
-              <w:left w:w="108" w:type="dxa"/>
+              <w:left w:w="103" w:type="dxa"/>
             </w:tcMar>
           </w:tcPr>
           <w:tbl>
@@ -2456,7 +2548,7 @@
               <w:tblInd w:w="0" w:type="dxa"/>
               <w:tblCellMar>
                 <w:top w:w="0" w:type="dxa"/>
-                <w:left w:w="103" w:type="dxa"/>
+                <w:left w:w="98" w:type="dxa"/>
                 <w:bottom w:w="0" w:type="dxa"/>
                 <w:right w:w="108" w:type="dxa"/>
               </w:tblCellMar>
@@ -2476,7 +2568,7 @@
                   <w:tcBorders/>
                   <w:shd w:fill="auto" w:val="clear"/>
                   <w:tcMar>
-                    <w:left w:w="103" w:type="dxa"/>
+                    <w:left w:w="98" w:type="dxa"/>
                   </w:tcMar>
                 </w:tcPr>
                 <w:p>
@@ -2508,7 +2600,7 @@
                   <w:tcBorders/>
                   <w:shd w:fill="auto" w:val="clear"/>
                   <w:tcMar>
-                    <w:left w:w="103" w:type="dxa"/>
+                    <w:left w:w="98" w:type="dxa"/>
                   </w:tcMar>
                 </w:tcPr>
                 <w:p>
@@ -2540,7 +2632,7 @@
                   <w:tcBorders/>
                   <w:shd w:fill="auto" w:val="clear"/>
                   <w:tcMar>
-                    <w:left w:w="103" w:type="dxa"/>
+                    <w:left w:w="98" w:type="dxa"/>
                   </w:tcMar>
                 </w:tcPr>
                 <w:p>
@@ -2572,7 +2664,7 @@
                   <w:tcBorders/>
                   <w:shd w:fill="auto" w:val="clear"/>
                   <w:tcMar>
-                    <w:left w:w="103" w:type="dxa"/>
+                    <w:left w:w="98" w:type="dxa"/>
                   </w:tcMar>
                 </w:tcPr>
                 <w:p>
@@ -2607,7 +2699,7 @@
                   <w:tcBorders/>
                   <w:shd w:fill="auto" w:val="clear"/>
                   <w:tcMar>
-                    <w:left w:w="103" w:type="dxa"/>
+                    <w:left w:w="98" w:type="dxa"/>
                   </w:tcMar>
                 </w:tcPr>
                 <w:p>
@@ -2635,7 +2727,7 @@
                   <w:tcBorders/>
                   <w:shd w:fill="auto" w:val="clear"/>
                   <w:tcMar>
-                    <w:left w:w="103" w:type="dxa"/>
+                    <w:left w:w="98" w:type="dxa"/>
                   </w:tcMar>
                 </w:tcPr>
                 <w:p>
@@ -2663,7 +2755,7 @@
                   <w:tcBorders/>
                   <w:shd w:fill="auto" w:val="clear"/>
                   <w:tcMar>
-                    <w:left w:w="103" w:type="dxa"/>
+                    <w:left w:w="98" w:type="dxa"/>
                   </w:tcMar>
                 </w:tcPr>
                 <w:p>
@@ -2691,7 +2783,7 @@
                   <w:tcBorders/>
                   <w:shd w:fill="auto" w:val="clear"/>
                   <w:tcMar>
-                    <w:left w:w="103" w:type="dxa"/>
+                    <w:left w:w="98" w:type="dxa"/>
                   </w:tcMar>
                 </w:tcPr>
                 <w:p>
@@ -2740,7 +2832,7 @@
                   <w:tcBorders/>
                   <w:shd w:fill="auto" w:val="clear"/>
                   <w:tcMar>
-                    <w:left w:w="103" w:type="dxa"/>
+                    <w:left w:w="98" w:type="dxa"/>
                   </w:tcMar>
                 </w:tcPr>
                 <w:p>
@@ -2768,7 +2860,7 @@
                   <w:tcBorders/>
                   <w:shd w:fill="auto" w:val="clear"/>
                   <w:tcMar>
-                    <w:left w:w="103" w:type="dxa"/>
+                    <w:left w:w="98" w:type="dxa"/>
                   </w:tcMar>
                 </w:tcPr>
                 <w:p>
@@ -2796,7 +2888,7 @@
                   <w:tcBorders/>
                   <w:shd w:fill="auto" w:val="clear"/>
                   <w:tcMar>
-                    <w:left w:w="103" w:type="dxa"/>
+                    <w:left w:w="98" w:type="dxa"/>
                   </w:tcMar>
                 </w:tcPr>
                 <w:p>
@@ -2824,7 +2916,7 @@
                   <w:tcBorders/>
                   <w:shd w:fill="auto" w:val="clear"/>
                   <w:tcMar>
-                    <w:left w:w="103" w:type="dxa"/>
+                    <w:left w:w="98" w:type="dxa"/>
                   </w:tcMar>
                 </w:tcPr>
                 <w:p>
@@ -2873,7 +2965,7 @@
                   <w:tcBorders/>
                   <w:shd w:fill="auto" w:val="clear"/>
                   <w:tcMar>
-                    <w:left w:w="103" w:type="dxa"/>
+                    <w:left w:w="98" w:type="dxa"/>
                   </w:tcMar>
                 </w:tcPr>
                 <w:p>
@@ -2901,7 +2993,7 @@
                   <w:tcBorders/>
                   <w:shd w:fill="auto" w:val="clear"/>
                   <w:tcMar>
-                    <w:left w:w="103" w:type="dxa"/>
+                    <w:left w:w="98" w:type="dxa"/>
                   </w:tcMar>
                 </w:tcPr>
                 <w:p>
@@ -2929,7 +3021,7 @@
                   <w:tcBorders/>
                   <w:shd w:fill="auto" w:val="clear"/>
                   <w:tcMar>
-                    <w:left w:w="103" w:type="dxa"/>
+                    <w:left w:w="98" w:type="dxa"/>
                   </w:tcMar>
                 </w:tcPr>
                 <w:p>
@@ -2957,7 +3049,7 @@
                   <w:tcBorders/>
                   <w:shd w:fill="auto" w:val="clear"/>
                   <w:tcMar>
-                    <w:left w:w="103" w:type="dxa"/>
+                    <w:left w:w="98" w:type="dxa"/>
                   </w:tcMar>
                 </w:tcPr>
                 <w:p>
@@ -3008,7 +3100,7 @@
                   <w:tcBorders/>
                   <w:shd w:fill="auto" w:val="clear"/>
                   <w:tcMar>
-                    <w:left w:w="103" w:type="dxa"/>
+                    <w:left w:w="98" w:type="dxa"/>
                   </w:tcMar>
                 </w:tcPr>
                 <w:p>
@@ -3036,7 +3128,7 @@
                   <w:tcBorders/>
                   <w:shd w:fill="auto" w:val="clear"/>
                   <w:tcMar>
-                    <w:left w:w="103" w:type="dxa"/>
+                    <w:left w:w="98" w:type="dxa"/>
                   </w:tcMar>
                 </w:tcPr>
                 <w:p>
@@ -3064,7 +3156,7 @@
                   <w:tcBorders/>
                   <w:shd w:fill="auto" w:val="clear"/>
                   <w:tcMar>
-                    <w:left w:w="103" w:type="dxa"/>
+                    <w:left w:w="98" w:type="dxa"/>
                   </w:tcMar>
                 </w:tcPr>
                 <w:p>
@@ -3092,7 +3184,7 @@
                   <w:tcBorders/>
                   <w:shd w:fill="auto" w:val="clear"/>
                   <w:tcMar>
-                    <w:left w:w="103" w:type="dxa"/>
+                    <w:left w:w="98" w:type="dxa"/>
                   </w:tcMar>
                 </w:tcPr>
                 <w:p>
@@ -3278,7 +3370,7 @@
     <w:tblPr>
       <w:tblW w:w="10065" w:type="dxa"/>
       <w:jc w:val="left"/>
-      <w:tblInd w:w="-709" w:type="dxa"/>
+      <w:tblInd w:w="-710" w:type="dxa"/>
       <w:tblBorders/>
       <w:tblCellMar>
         <w:top w:w="0" w:type="dxa"/>
@@ -3334,34 +3426,7 @@
               <w:sz w:val="20"/>
               <w:szCs w:val="16"/>
             </w:rPr>
-            <w:t>Feburary</w:t>
-          </w:r>
-          <w:r>
-            <w:rPr>
-              <w:rFonts w:cs="Arial" w:ascii="Arial" w:hAnsi="Arial"/>
-              <w:color w:val="808080"/>
-              <w:sz w:val="20"/>
-              <w:szCs w:val="16"/>
-            </w:rPr>
-            <w:t xml:space="preserve"> 201</w:t>
-          </w:r>
-          <w:r>
-            <w:rPr>
-              <w:rFonts w:cs="Arial" w:ascii="Arial" w:hAnsi="Arial"/>
-              <w:color w:val="808080"/>
-              <w:sz w:val="20"/>
-              <w:szCs w:val="16"/>
-            </w:rPr>
-            <w:t>8</w:t>
-          </w:r>
-          <w:r>
-            <w:rPr>
-              <w:rFonts w:cs="Arial" w:ascii="Arial" w:hAnsi="Arial"/>
-              <w:color w:val="808080"/>
-              <w:sz w:val="20"/>
-              <w:szCs w:val="16"/>
-            </w:rPr>
-            <w:t xml:space="preserve"> | page</w:t>
+            <w:t>Feburary 2018 | page</w:t>
           </w:r>
           <w:r>
             <w:rPr>
@@ -3374,9 +3439,8 @@
           <w:r>
             <w:rPr>
               <w:rFonts w:cs="Arial" w:ascii="Arial" w:hAnsi="Arial"/>
-              <w:color w:val="808080"/>
               <w:sz w:val="20"/>
-              <w:szCs w:val="16"/>
+              <w:szCs w:val="22"/>
             </w:rPr>
             <w:fldChar w:fldCharType="begin"/>
           </w:r>
@@ -3613,6 +3677,444 @@
   <w:abstractNum w:abstractNumId="2">
     <w:lvl w:ilvl="0">
       <w:start w:val="1"/>
+      <w:numFmt w:val="bullet"/>
+      <w:lvlText w:val=""/>
+      <w:lvlJc w:val="left"/>
+      <w:pPr>
+        <w:tabs>
+          <w:tab w:val="num" w:pos="720"/>
+        </w:tabs>
+        <w:ind w:left="720" w:hanging="360"/>
+      </w:pPr>
+      <w:rPr>
+        <w:rFonts w:ascii="Symbol" w:hAnsi="Symbol" w:cs="Symbol" w:hint="default"/>
+        <w:rFonts w:cs="OpenSymbol"/>
+      </w:rPr>
+    </w:lvl>
+    <w:lvl w:ilvl="1">
+      <w:start w:val="1"/>
+      <w:numFmt w:val="bullet"/>
+      <w:lvlText w:val="◦"/>
+      <w:lvlJc w:val="left"/>
+      <w:pPr>
+        <w:tabs>
+          <w:tab w:val="num" w:pos="1080"/>
+        </w:tabs>
+        <w:ind w:left="1080" w:hanging="360"/>
+      </w:pPr>
+      <w:rPr>
+        <w:rFonts w:ascii="OpenSymbol" w:hAnsi="OpenSymbol" w:cs="OpenSymbol" w:hint="default"/>
+        <w:rFonts w:cs="OpenSymbol"/>
+      </w:rPr>
+    </w:lvl>
+    <w:lvl w:ilvl="2">
+      <w:start w:val="1"/>
+      <w:numFmt w:val="bullet"/>
+      <w:lvlText w:val="▪"/>
+      <w:lvlJc w:val="left"/>
+      <w:pPr>
+        <w:tabs>
+          <w:tab w:val="num" w:pos="1440"/>
+        </w:tabs>
+        <w:ind w:left="1440" w:hanging="360"/>
+      </w:pPr>
+      <w:rPr>
+        <w:rFonts w:ascii="OpenSymbol" w:hAnsi="OpenSymbol" w:cs="OpenSymbol" w:hint="default"/>
+        <w:rFonts w:cs="OpenSymbol"/>
+      </w:rPr>
+    </w:lvl>
+    <w:lvl w:ilvl="3">
+      <w:start w:val="1"/>
+      <w:numFmt w:val="bullet"/>
+      <w:lvlText w:val=""/>
+      <w:lvlJc w:val="left"/>
+      <w:pPr>
+        <w:tabs>
+          <w:tab w:val="num" w:pos="1800"/>
+        </w:tabs>
+        <w:ind w:left="1800" w:hanging="360"/>
+      </w:pPr>
+      <w:rPr>
+        <w:rFonts w:ascii="Symbol" w:hAnsi="Symbol" w:cs="Symbol" w:hint="default"/>
+        <w:rFonts w:cs="OpenSymbol"/>
+      </w:rPr>
+    </w:lvl>
+    <w:lvl w:ilvl="4">
+      <w:start w:val="1"/>
+      <w:numFmt w:val="bullet"/>
+      <w:lvlText w:val="◦"/>
+      <w:lvlJc w:val="left"/>
+      <w:pPr>
+        <w:tabs>
+          <w:tab w:val="num" w:pos="2160"/>
+        </w:tabs>
+        <w:ind w:left="2160" w:hanging="360"/>
+      </w:pPr>
+      <w:rPr>
+        <w:rFonts w:ascii="OpenSymbol" w:hAnsi="OpenSymbol" w:cs="OpenSymbol" w:hint="default"/>
+        <w:rFonts w:cs="OpenSymbol"/>
+      </w:rPr>
+    </w:lvl>
+    <w:lvl w:ilvl="5">
+      <w:start w:val="1"/>
+      <w:numFmt w:val="bullet"/>
+      <w:lvlText w:val="▪"/>
+      <w:lvlJc w:val="left"/>
+      <w:pPr>
+        <w:tabs>
+          <w:tab w:val="num" w:pos="2520"/>
+        </w:tabs>
+        <w:ind w:left="2520" w:hanging="360"/>
+      </w:pPr>
+      <w:rPr>
+        <w:rFonts w:ascii="OpenSymbol" w:hAnsi="OpenSymbol" w:cs="OpenSymbol" w:hint="default"/>
+        <w:rFonts w:cs="OpenSymbol"/>
+      </w:rPr>
+    </w:lvl>
+    <w:lvl w:ilvl="6">
+      <w:start w:val="1"/>
+      <w:numFmt w:val="bullet"/>
+      <w:lvlText w:val=""/>
+      <w:lvlJc w:val="left"/>
+      <w:pPr>
+        <w:tabs>
+          <w:tab w:val="num" w:pos="2880"/>
+        </w:tabs>
+        <w:ind w:left="2880" w:hanging="360"/>
+      </w:pPr>
+      <w:rPr>
+        <w:rFonts w:ascii="Symbol" w:hAnsi="Symbol" w:cs="Symbol" w:hint="default"/>
+        <w:rFonts w:cs="OpenSymbol"/>
+      </w:rPr>
+    </w:lvl>
+    <w:lvl w:ilvl="7">
+      <w:start w:val="1"/>
+      <w:numFmt w:val="bullet"/>
+      <w:lvlText w:val="◦"/>
+      <w:lvlJc w:val="left"/>
+      <w:pPr>
+        <w:tabs>
+          <w:tab w:val="num" w:pos="3240"/>
+        </w:tabs>
+        <w:ind w:left="3240" w:hanging="360"/>
+      </w:pPr>
+      <w:rPr>
+        <w:rFonts w:ascii="OpenSymbol" w:hAnsi="OpenSymbol" w:cs="OpenSymbol" w:hint="default"/>
+        <w:rFonts w:cs="OpenSymbol"/>
+      </w:rPr>
+    </w:lvl>
+    <w:lvl w:ilvl="8">
+      <w:start w:val="1"/>
+      <w:numFmt w:val="bullet"/>
+      <w:lvlText w:val="▪"/>
+      <w:lvlJc w:val="left"/>
+      <w:pPr>
+        <w:tabs>
+          <w:tab w:val="num" w:pos="3600"/>
+        </w:tabs>
+        <w:ind w:left="3600" w:hanging="360"/>
+      </w:pPr>
+      <w:rPr>
+        <w:rFonts w:ascii="OpenSymbol" w:hAnsi="OpenSymbol" w:cs="OpenSymbol" w:hint="default"/>
+        <w:rFonts w:cs="OpenSymbol"/>
+      </w:rPr>
+    </w:lvl>
+  </w:abstractNum>
+  <w:abstractNum w:abstractNumId="3">
+    <w:lvl w:ilvl="0">
+      <w:start w:val="1"/>
+      <w:numFmt w:val="bullet"/>
+      <w:lvlText w:val=""/>
+      <w:lvlJc w:val="left"/>
+      <w:pPr>
+        <w:tabs>
+          <w:tab w:val="num" w:pos="720"/>
+        </w:tabs>
+        <w:ind w:left="720" w:hanging="360"/>
+      </w:pPr>
+      <w:rPr>
+        <w:rFonts w:ascii="Symbol" w:hAnsi="Symbol" w:cs="Symbol" w:hint="default"/>
+        <w:rFonts w:cs="OpenSymbol"/>
+      </w:rPr>
+    </w:lvl>
+    <w:lvl w:ilvl="1">
+      <w:start w:val="1"/>
+      <w:numFmt w:val="bullet"/>
+      <w:lvlText w:val="◦"/>
+      <w:lvlJc w:val="left"/>
+      <w:pPr>
+        <w:tabs>
+          <w:tab w:val="num" w:pos="1080"/>
+        </w:tabs>
+        <w:ind w:left="1080" w:hanging="360"/>
+      </w:pPr>
+      <w:rPr>
+        <w:rFonts w:ascii="OpenSymbol" w:hAnsi="OpenSymbol" w:cs="OpenSymbol" w:hint="default"/>
+        <w:rFonts w:cs="OpenSymbol"/>
+      </w:rPr>
+    </w:lvl>
+    <w:lvl w:ilvl="2">
+      <w:start w:val="1"/>
+      <w:numFmt w:val="bullet"/>
+      <w:lvlText w:val="▪"/>
+      <w:lvlJc w:val="left"/>
+      <w:pPr>
+        <w:tabs>
+          <w:tab w:val="num" w:pos="1440"/>
+        </w:tabs>
+        <w:ind w:left="1440" w:hanging="360"/>
+      </w:pPr>
+      <w:rPr>
+        <w:rFonts w:ascii="OpenSymbol" w:hAnsi="OpenSymbol" w:cs="OpenSymbol" w:hint="default"/>
+        <w:rFonts w:cs="OpenSymbol"/>
+      </w:rPr>
+    </w:lvl>
+    <w:lvl w:ilvl="3">
+      <w:start w:val="1"/>
+      <w:numFmt w:val="bullet"/>
+      <w:lvlText w:val=""/>
+      <w:lvlJc w:val="left"/>
+      <w:pPr>
+        <w:tabs>
+          <w:tab w:val="num" w:pos="1800"/>
+        </w:tabs>
+        <w:ind w:left="1800" w:hanging="360"/>
+      </w:pPr>
+      <w:rPr>
+        <w:rFonts w:ascii="Symbol" w:hAnsi="Symbol" w:cs="Symbol" w:hint="default"/>
+        <w:rFonts w:cs="OpenSymbol"/>
+      </w:rPr>
+    </w:lvl>
+    <w:lvl w:ilvl="4">
+      <w:start w:val="1"/>
+      <w:numFmt w:val="bullet"/>
+      <w:lvlText w:val="◦"/>
+      <w:lvlJc w:val="left"/>
+      <w:pPr>
+        <w:tabs>
+          <w:tab w:val="num" w:pos="2160"/>
+        </w:tabs>
+        <w:ind w:left="2160" w:hanging="360"/>
+      </w:pPr>
+      <w:rPr>
+        <w:rFonts w:ascii="OpenSymbol" w:hAnsi="OpenSymbol" w:cs="OpenSymbol" w:hint="default"/>
+        <w:rFonts w:cs="OpenSymbol"/>
+      </w:rPr>
+    </w:lvl>
+    <w:lvl w:ilvl="5">
+      <w:start w:val="1"/>
+      <w:numFmt w:val="bullet"/>
+      <w:lvlText w:val="▪"/>
+      <w:lvlJc w:val="left"/>
+      <w:pPr>
+        <w:tabs>
+          <w:tab w:val="num" w:pos="2520"/>
+        </w:tabs>
+        <w:ind w:left="2520" w:hanging="360"/>
+      </w:pPr>
+      <w:rPr>
+        <w:rFonts w:ascii="OpenSymbol" w:hAnsi="OpenSymbol" w:cs="OpenSymbol" w:hint="default"/>
+        <w:rFonts w:cs="OpenSymbol"/>
+      </w:rPr>
+    </w:lvl>
+    <w:lvl w:ilvl="6">
+      <w:start w:val="1"/>
+      <w:numFmt w:val="bullet"/>
+      <w:lvlText w:val=""/>
+      <w:lvlJc w:val="left"/>
+      <w:pPr>
+        <w:tabs>
+          <w:tab w:val="num" w:pos="2880"/>
+        </w:tabs>
+        <w:ind w:left="2880" w:hanging="360"/>
+      </w:pPr>
+      <w:rPr>
+        <w:rFonts w:ascii="Symbol" w:hAnsi="Symbol" w:cs="Symbol" w:hint="default"/>
+        <w:rFonts w:cs="OpenSymbol"/>
+      </w:rPr>
+    </w:lvl>
+    <w:lvl w:ilvl="7">
+      <w:start w:val="1"/>
+      <w:numFmt w:val="bullet"/>
+      <w:lvlText w:val="◦"/>
+      <w:lvlJc w:val="left"/>
+      <w:pPr>
+        <w:tabs>
+          <w:tab w:val="num" w:pos="3240"/>
+        </w:tabs>
+        <w:ind w:left="3240" w:hanging="360"/>
+      </w:pPr>
+      <w:rPr>
+        <w:rFonts w:ascii="OpenSymbol" w:hAnsi="OpenSymbol" w:cs="OpenSymbol" w:hint="default"/>
+        <w:rFonts w:cs="OpenSymbol"/>
+      </w:rPr>
+    </w:lvl>
+    <w:lvl w:ilvl="8">
+      <w:start w:val="1"/>
+      <w:numFmt w:val="bullet"/>
+      <w:lvlText w:val="▪"/>
+      <w:lvlJc w:val="left"/>
+      <w:pPr>
+        <w:tabs>
+          <w:tab w:val="num" w:pos="3600"/>
+        </w:tabs>
+        <w:ind w:left="3600" w:hanging="360"/>
+      </w:pPr>
+      <w:rPr>
+        <w:rFonts w:ascii="OpenSymbol" w:hAnsi="OpenSymbol" w:cs="OpenSymbol" w:hint="default"/>
+        <w:rFonts w:cs="OpenSymbol"/>
+      </w:rPr>
+    </w:lvl>
+  </w:abstractNum>
+  <w:abstractNum w:abstractNumId="4">
+    <w:lvl w:ilvl="0">
+      <w:start w:val="1"/>
+      <w:numFmt w:val="bullet"/>
+      <w:lvlText w:val=""/>
+      <w:lvlJc w:val="left"/>
+      <w:pPr>
+        <w:tabs>
+          <w:tab w:val="num" w:pos="720"/>
+        </w:tabs>
+        <w:ind w:left="720" w:hanging="360"/>
+      </w:pPr>
+      <w:rPr>
+        <w:rFonts w:ascii="Symbol" w:hAnsi="Symbol" w:cs="Symbol" w:hint="default"/>
+        <w:rFonts w:cs="OpenSymbol"/>
+      </w:rPr>
+    </w:lvl>
+    <w:lvl w:ilvl="1">
+      <w:start w:val="1"/>
+      <w:numFmt w:val="bullet"/>
+      <w:lvlText w:val="◦"/>
+      <w:lvlJc w:val="left"/>
+      <w:pPr>
+        <w:tabs>
+          <w:tab w:val="num" w:pos="1080"/>
+        </w:tabs>
+        <w:ind w:left="1080" w:hanging="360"/>
+      </w:pPr>
+      <w:rPr>
+        <w:rFonts w:ascii="OpenSymbol" w:hAnsi="OpenSymbol" w:cs="OpenSymbol" w:hint="default"/>
+        <w:rFonts w:cs="OpenSymbol"/>
+      </w:rPr>
+    </w:lvl>
+    <w:lvl w:ilvl="2">
+      <w:start w:val="1"/>
+      <w:numFmt w:val="bullet"/>
+      <w:lvlText w:val="▪"/>
+      <w:lvlJc w:val="left"/>
+      <w:pPr>
+        <w:tabs>
+          <w:tab w:val="num" w:pos="1440"/>
+        </w:tabs>
+        <w:ind w:left="1440" w:hanging="360"/>
+      </w:pPr>
+      <w:rPr>
+        <w:rFonts w:ascii="OpenSymbol" w:hAnsi="OpenSymbol" w:cs="OpenSymbol" w:hint="default"/>
+        <w:rFonts w:cs="OpenSymbol"/>
+      </w:rPr>
+    </w:lvl>
+    <w:lvl w:ilvl="3">
+      <w:start w:val="1"/>
+      <w:numFmt w:val="bullet"/>
+      <w:lvlText w:val=""/>
+      <w:lvlJc w:val="left"/>
+      <w:pPr>
+        <w:tabs>
+          <w:tab w:val="num" w:pos="1800"/>
+        </w:tabs>
+        <w:ind w:left="1800" w:hanging="360"/>
+      </w:pPr>
+      <w:rPr>
+        <w:rFonts w:ascii="Symbol" w:hAnsi="Symbol" w:cs="Symbol" w:hint="default"/>
+        <w:rFonts w:cs="OpenSymbol"/>
+      </w:rPr>
+    </w:lvl>
+    <w:lvl w:ilvl="4">
+      <w:start w:val="1"/>
+      <w:numFmt w:val="bullet"/>
+      <w:lvlText w:val="◦"/>
+      <w:lvlJc w:val="left"/>
+      <w:pPr>
+        <w:tabs>
+          <w:tab w:val="num" w:pos="2160"/>
+        </w:tabs>
+        <w:ind w:left="2160" w:hanging="360"/>
+      </w:pPr>
+      <w:rPr>
+        <w:rFonts w:ascii="OpenSymbol" w:hAnsi="OpenSymbol" w:cs="OpenSymbol" w:hint="default"/>
+        <w:rFonts w:cs="OpenSymbol"/>
+      </w:rPr>
+    </w:lvl>
+    <w:lvl w:ilvl="5">
+      <w:start w:val="1"/>
+      <w:numFmt w:val="bullet"/>
+      <w:lvlText w:val="▪"/>
+      <w:lvlJc w:val="left"/>
+      <w:pPr>
+        <w:tabs>
+          <w:tab w:val="num" w:pos="2520"/>
+        </w:tabs>
+        <w:ind w:left="2520" w:hanging="360"/>
+      </w:pPr>
+      <w:rPr>
+        <w:rFonts w:ascii="OpenSymbol" w:hAnsi="OpenSymbol" w:cs="OpenSymbol" w:hint="default"/>
+        <w:rFonts w:cs="OpenSymbol"/>
+      </w:rPr>
+    </w:lvl>
+    <w:lvl w:ilvl="6">
+      <w:start w:val="1"/>
+      <w:numFmt w:val="bullet"/>
+      <w:lvlText w:val=""/>
+      <w:lvlJc w:val="left"/>
+      <w:pPr>
+        <w:tabs>
+          <w:tab w:val="num" w:pos="2880"/>
+        </w:tabs>
+        <w:ind w:left="2880" w:hanging="360"/>
+      </w:pPr>
+      <w:rPr>
+        <w:rFonts w:ascii="Symbol" w:hAnsi="Symbol" w:cs="Symbol" w:hint="default"/>
+        <w:rFonts w:cs="OpenSymbol"/>
+      </w:rPr>
+    </w:lvl>
+    <w:lvl w:ilvl="7">
+      <w:start w:val="1"/>
+      <w:numFmt w:val="bullet"/>
+      <w:lvlText w:val="◦"/>
+      <w:lvlJc w:val="left"/>
+      <w:pPr>
+        <w:tabs>
+          <w:tab w:val="num" w:pos="3240"/>
+        </w:tabs>
+        <w:ind w:left="3240" w:hanging="360"/>
+      </w:pPr>
+      <w:rPr>
+        <w:rFonts w:ascii="OpenSymbol" w:hAnsi="OpenSymbol" w:cs="OpenSymbol" w:hint="default"/>
+        <w:rFonts w:cs="OpenSymbol"/>
+      </w:rPr>
+    </w:lvl>
+    <w:lvl w:ilvl="8">
+      <w:start w:val="1"/>
+      <w:numFmt w:val="bullet"/>
+      <w:lvlText w:val="▪"/>
+      <w:lvlJc w:val="left"/>
+      <w:pPr>
+        <w:tabs>
+          <w:tab w:val="num" w:pos="3600"/>
+        </w:tabs>
+        <w:ind w:left="3600" w:hanging="360"/>
+      </w:pPr>
+      <w:rPr>
+        <w:rFonts w:ascii="OpenSymbol" w:hAnsi="OpenSymbol" w:cs="OpenSymbol" w:hint="default"/>
+        <w:rFonts w:cs="OpenSymbol"/>
+      </w:rPr>
+    </w:lvl>
+  </w:abstractNum>
+  <w:abstractNum w:abstractNumId="5">
+    <w:lvl w:ilvl="0">
+      <w:start w:val="1"/>
       <w:numFmt w:val="none"/>
       <w:suff w:val="nothing"/>
       <w:lvlText w:val=""/>
@@ -3734,6 +4236,15 @@
   </w:num>
   <w:num w:numId="2">
     <w:abstractNumId w:val="2"/>
+  </w:num>
+  <w:num w:numId="3">
+    <w:abstractNumId w:val="3"/>
+  </w:num>
+  <w:num w:numId="4">
+    <w:abstractNumId w:val="4"/>
+  </w:num>
+  <w:num w:numId="5">
+    <w:abstractNumId w:val="5"/>
   </w:num>
 </w:numbering>
 </file>
@@ -4136,8 +4647,8 @@
       <w:jc w:val="left"/>
     </w:pPr>
     <w:rPr>
-      <w:rFonts w:eastAsia="" w:eastAsiaTheme="minorEastAsia" w:ascii="Calibri" w:hAnsi="Calibri" w:cs=""/>
-      <w:color w:val="auto"/>
+      <w:rFonts w:ascii="Calibri" w:hAnsi="Calibri" w:eastAsia="" w:cs="" w:eastAsiaTheme="minorEastAsia"/>
+      <w:color w:val="00000A"/>
       <w:sz w:val="24"/>
       <w:szCs w:val="24"/>
       <w:lang w:val="da-DK" w:eastAsia="en-US" w:bidi="ar-SA"/>
@@ -4380,6 +4891,13 @@
     <w:name w:val="Endnote Characters"/>
     <w:qFormat/>
     <w:rPr/>
+  </w:style>
+  <w:style w:type="character" w:styleId="Bullets">
+    <w:name w:val="Bullets"/>
+    <w:qFormat/>
+    <w:rPr>
+      <w:rFonts w:ascii="OpenSymbol" w:hAnsi="OpenSymbol" w:eastAsia="OpenSymbol" w:cs="OpenSymbol"/>
+    </w:rPr>
   </w:style>
   <w:style w:type="paragraph" w:styleId="Heading">
     <w:name w:val="Heading"/>

</xml_diff>